<commit_message>
Mudanças do documento do banco de dados, atualizando de acordo com as mudanças no banco.
</commit_message>
<xml_diff>
--- a/Gerenciamento/DocumentoPadraoCodificacaoBD.docx
+++ b/Gerenciamento/DocumentoPadraoCodificacaoBD.docx
@@ -170,14 +170,28 @@
           <w:sz w:val="28"/>
           <w:szCs w:val="28"/>
         </w:rPr>
-        <w:t>Versão &lt;1.</w:t>
+        <w:t>Versão &lt;</w:t>
       </w:r>
       <w:r>
         <w:rPr>
           <w:sz w:val="28"/>
           <w:szCs w:val="28"/>
         </w:rPr>
-        <w:t>1</w:t>
+        <w:t>2</w:t>
+      </w:r>
+      <w:r>
+        <w:rPr>
+          <w:sz w:val="28"/>
+          <w:szCs w:val="28"/>
+        </w:rPr>
+        <w:t>.</w:t>
+      </w:r>
+      <w:r>
+        <w:rPr>
+          <w:sz w:val="28"/>
+          <w:szCs w:val="28"/>
+        </w:rPr>
+        <w:t>0</w:t>
       </w:r>
       <w:r>
         <w:rPr>
@@ -515,13 +529,7 @@
               <w:ind w:left="0" w:hanging="2"/>
             </w:pPr>
             <w:r>
-              <w:t>14</w:t>
-            </w:r>
-            <w:r>
-              <w:t>/08/202</w:t>
-            </w:r>
-            <w:r>
-              <w:t>4</w:t>
+              <w:t>14/08/2024</w:t>
             </w:r>
           </w:p>
         </w:tc>
@@ -656,6 +664,9 @@
             <w:pPr>
               <w:ind w:left="0" w:hanging="2"/>
             </w:pPr>
+            <w:r>
+              <w:t>13/09/2024</w:t>
+            </w:r>
           </w:p>
         </w:tc>
         <w:tc>
@@ -667,6 +678,9 @@
             <w:pPr>
               <w:ind w:left="0" w:hanging="2"/>
             </w:pPr>
+            <w:r>
+              <w:t>2.0</w:t>
+            </w:r>
           </w:p>
         </w:tc>
         <w:tc>
@@ -678,6 +692,9 @@
             <w:pPr>
               <w:ind w:left="0" w:hanging="2"/>
             </w:pPr>
+            <w:r>
+              <w:t>Mudanças na seção “Sintaxe”</w:t>
+            </w:r>
           </w:p>
         </w:tc>
         <w:tc>
@@ -689,6 +706,9 @@
             <w:pPr>
               <w:ind w:left="0" w:hanging="2"/>
             </w:pPr>
+            <w:r>
+              <w:t>Caroline Vivas Lins</w:t>
+            </w:r>
           </w:p>
         </w:tc>
       </w:tr>
@@ -2594,7 +2614,13 @@
         <w:jc w:val="both"/>
       </w:pPr>
       <w:r>
-        <w:t xml:space="preserve">Primeira letra deverá ser maiúscula e as demais minúsculas. </w:t>
+        <w:t>Primeira letra deverá ser m</w:t>
+      </w:r>
+      <w:r>
+        <w:t>inúscula</w:t>
+      </w:r>
+      <w:r>
+        <w:t xml:space="preserve"> e as demais minúsculas. </w:t>
       </w:r>
       <w:r>
         <w:t>Em caso de nomes compostos, a primeira letra minuscula, do primeiro nome e a primeira letra do segundo nome, maiscula.</w:t>
@@ -2743,16 +2769,22 @@
         <w:jc w:val="both"/>
       </w:pPr>
       <w:r>
-        <w:t>Cep</w:t>
-      </w:r>
-    </w:p>
-    <w:p>
-      <w:pPr>
-        <w:ind w:left="0" w:hanging="2"/>
-        <w:jc w:val="both"/>
-      </w:pPr>
-      <w:r>
-        <w:t>Nome</w:t>
+        <w:t>c</w:t>
+      </w:r>
+      <w:r>
+        <w:t>ep</w:t>
+      </w:r>
+    </w:p>
+    <w:p>
+      <w:pPr>
+        <w:ind w:left="0" w:hanging="2"/>
+        <w:jc w:val="both"/>
+      </w:pPr>
+      <w:r>
+        <w:t>n</w:t>
+      </w:r>
+      <w:r>
+        <w:t>ome</w:t>
       </w:r>
     </w:p>
     <w:p>
@@ -3208,18 +3240,24 @@
     </w:p>
     <w:p>
       <w:pPr>
-        <w:ind w:left="0" w:hanging="2"/>
-        <w:jc w:val="both"/>
-      </w:pPr>
-      <w:r>
-        <w:t xml:space="preserve">Cidadao    </w:t>
+        <w:ind w:leftChars="0" w:left="0" w:firstLineChars="0" w:firstLine="0"/>
+        <w:jc w:val="both"/>
+      </w:pPr>
+      <w:r>
+        <w:t>Pessoa</w:t>
+      </w:r>
+      <w:r>
+        <w:t xml:space="preserve">  </w:t>
       </w:r>
       <w:r>
         <w:tab/>
       </w:r>
       <w:r>
         <w:tab/>
-        <w:t xml:space="preserve">   – Tabela de Cidadãos</w:t>
+        <w:t xml:space="preserve">   – Tabela de </w:t>
+      </w:r>
+      <w:r>
+        <w:t>pessoas</w:t>
       </w:r>
     </w:p>
     <w:p>
@@ -3235,23 +3273,13 @@
       </w:r>
       <w:r>
         <w:tab/>
-        <w:t xml:space="preserve">   - Tabela de Agendamento</w:t>
-      </w:r>
-    </w:p>
-    <w:p>
-      <w:pPr>
-        <w:ind w:left="0" w:hanging="2"/>
-        <w:jc w:val="both"/>
-      </w:pPr>
-      <w:r>
-        <w:t>Cooperado</w:t>
-      </w:r>
-      <w:r>
-        <w:tab/>
-      </w:r>
-      <w:r>
-        <w:tab/>
-        <w:t xml:space="preserve">   - Tabela do cooperado</w:t>
+        <w:t xml:space="preserve">   - Tabela de </w:t>
+      </w:r>
+      <w:r>
+        <w:t>a</w:t>
+      </w:r>
+      <w:r>
+        <w:t>gendamento</w:t>
       </w:r>
     </w:p>
     <w:p>
@@ -3606,10 +3634,10 @@
         <w:jc w:val="both"/>
       </w:pPr>
       <w:r>
-        <w:t>Primeira letra deverá ser m</w:t>
-      </w:r>
-      <w:r>
-        <w:t>aiscula</w:t>
+        <w:t xml:space="preserve">Primeira letra deverá ser </w:t>
+      </w:r>
+      <w:r>
+        <w:t>minúscula</w:t>
       </w:r>
       <w:r>
         <w:t xml:space="preserve"> e as demais minúsculas. Para cada palavra interna, primeira letra em maiúsculo.</w:t>
@@ -3830,7 +3858,26 @@
           <w:szCs w:val="22"/>
         </w:rPr>
         <w:tab/>
-        <w:t>Titulo</w:t>
+      </w:r>
+      <w:r>
+        <w:rPr>
+          <w:rFonts w:ascii="Arial" w:eastAsia="Arial" w:hAnsi="Arial" w:cs="Arial"/>
+          <w:b/>
+          <w:color w:val="000000"/>
+          <w:sz w:val="22"/>
+          <w:szCs w:val="22"/>
+        </w:rPr>
+        <w:t>t</w:t>
+      </w:r>
+      <w:r>
+        <w:rPr>
+          <w:rFonts w:ascii="Arial" w:eastAsia="Arial" w:hAnsi="Arial" w:cs="Arial"/>
+          <w:b/>
+          <w:color w:val="000000"/>
+          <w:sz w:val="22"/>
+          <w:szCs w:val="22"/>
+        </w:rPr>
+        <w:t>itulo</w:t>
       </w:r>
     </w:p>
     <w:p>
@@ -3876,7 +3923,26 @@
           <w:szCs w:val="22"/>
         </w:rPr>
         <w:tab/>
-        <w:t>Descricao</w:t>
+      </w:r>
+      <w:r>
+        <w:rPr>
+          <w:rFonts w:ascii="Arial" w:eastAsia="Arial" w:hAnsi="Arial" w:cs="Arial"/>
+          <w:b/>
+          <w:color w:val="000000"/>
+          <w:sz w:val="22"/>
+          <w:szCs w:val="22"/>
+        </w:rPr>
+        <w:t>d</w:t>
+      </w:r>
+      <w:r>
+        <w:rPr>
+          <w:rFonts w:ascii="Arial" w:eastAsia="Arial" w:hAnsi="Arial" w:cs="Arial"/>
+          <w:b/>
+          <w:color w:val="000000"/>
+          <w:sz w:val="22"/>
+          <w:szCs w:val="22"/>
+        </w:rPr>
+        <w:t>escricao</w:t>
       </w:r>
     </w:p>
     <w:p>
@@ -4379,38 +4445,55 @@
         <w:jc w:val="both"/>
       </w:pPr>
       <w:r>
-        <w:t>fk_Agenda</w:t>
-      </w:r>
-      <w:r>
-        <w:t>mento</w:t>
-      </w:r>
-      <w:r>
-        <w:t xml:space="preserve">_Cidadao1_idx                  </w:t>
-      </w:r>
-      <w:r>
-        <w:t xml:space="preserve">  </w:t>
+        <w:t>fk_Pessoa_Cooperativa1_idx</w:t>
+      </w:r>
+      <w:r>
+        <w:tab/>
+      </w:r>
+      <w:r>
+        <w:tab/>
+      </w:r>
+      <w:r>
+        <w:tab/>
       </w:r>
       <w:r>
         <w:t xml:space="preserve">– Índice da Tabela </w:t>
       </w:r>
       <w:r>
-        <w:t>Cidadao pelo atributo idCidadao</w:t>
-      </w:r>
-    </w:p>
-    <w:p>
-      <w:pPr>
-        <w:ind w:left="0" w:hanging="2"/>
-        <w:jc w:val="both"/>
-      </w:pPr>
-      <w:r>
-        <w:t>fk_Cooperativa_Cooperado1_idx</w:t>
+        <w:t>Pessoa</w:t>
+      </w:r>
+      <w:r>
+        <w:t xml:space="preserve"> pelo atributo idC</w:t>
+      </w:r>
+      <w:r>
+        <w:t>ooperativa</w:t>
+      </w:r>
+    </w:p>
+    <w:p>
+      <w:pPr>
+        <w:ind w:left="0" w:hanging="2"/>
+        <w:jc w:val="both"/>
+      </w:pPr>
+      <w:r>
+        <w:t>fk_VendaMaterial_Pessoa1_idx</w:t>
       </w:r>
       <w:r>
         <w:tab/>
       </w:r>
       <w:r>
-        <w:tab/>
-        <w:t>- Índice da Tabela Cooperado pelo atributo idCooperado</w:t>
+        <w:t xml:space="preserve">         </w:t>
+      </w:r>
+      <w:r>
+        <w:t xml:space="preserve">- Índice da Tabela </w:t>
+      </w:r>
+      <w:r>
+        <w:t>VendaMaterial</w:t>
+      </w:r>
+      <w:r>
+        <w:t xml:space="preserve"> pelo atributo id</w:t>
+      </w:r>
+      <w:r>
+        <w:t>Pessoa</w:t>
       </w:r>
     </w:p>
     <w:p>

</xml_diff>